<commit_message>
- Moved JobOverview javascript to its own file - Finished implementing hire unit front end logic for Job Overview page
</commit_message>
<xml_diff>
--- a/FinalFantasyTacticsPartyBuilder/FFT Party Builder with Database.docx
+++ b/FinalFantasyTacticsPartyBuilder/FFT Party Builder with Database.docx
@@ -209,7 +209,15 @@
         </w:numPr>
       </w:pPr>
       <w:r>
-        <w:t>Displays ability description, range, AoE, cast time, MP cost, JP needed to learn, triggering action</w:t>
+        <w:t xml:space="preserve">Displays ability description, range, </w:t>
+      </w:r>
+      <w:proofErr w:type="spellStart"/>
+      <w:r>
+        <w:t>AoE</w:t>
+      </w:r>
+      <w:proofErr w:type="spellEnd"/>
+      <w:r>
+        <w:t>, cast time, MP cost, JP needed to learn, triggering action</w:t>
       </w:r>
     </w:p>
     <w:p>
@@ -399,7 +407,15 @@
         </w:numPr>
       </w:pPr>
       <w:r>
-        <w:t>Choose gender for generic character (May allow unique characters like Ramza and Cloud to be added)</w:t>
+        <w:t xml:space="preserve">Choose gender for generic character (May allow unique characters like </w:t>
+      </w:r>
+      <w:proofErr w:type="spellStart"/>
+      <w:r>
+        <w:t>Ramza</w:t>
+      </w:r>
+      <w:proofErr w:type="spellEnd"/>
+      <w:r>
+        <w:t xml:space="preserve"> and Cloud to be added)</w:t>
       </w:r>
     </w:p>
     <w:p>
@@ -546,7 +562,15 @@
         </w:numPr>
       </w:pPr>
       <w:r>
-        <w:t>Server side will be in ASP.NET MVC 5 in C# using Entity Framework (Maybe async operations for speed?)</w:t>
+        <w:t xml:space="preserve">Server side will be in ASP.NET MVC 5 in C# using Entity Framework (Maybe </w:t>
+      </w:r>
+      <w:proofErr w:type="spellStart"/>
+      <w:r>
+        <w:t>async</w:t>
+      </w:r>
+      <w:proofErr w:type="spellEnd"/>
+      <w:r>
+        <w:t xml:space="preserve"> operations for speed?)</w:t>
       </w:r>
     </w:p>
     <w:p>
@@ -724,7 +748,23 @@
         </w:numPr>
       </w:pPr>
       <w:r>
-        <w:t>Grid will have two-tiered tabs, the top tab for the item category (weapons, armour etc) and bottom tab for item type (Rod, Spear, Clothes, Bombs, etc)</w:t>
+        <w:t xml:space="preserve">Grid will have two-tiered tabs, the top tab for the item category (weapons, armour </w:t>
+      </w:r>
+      <w:proofErr w:type="spellStart"/>
+      <w:r>
+        <w:t>etc</w:t>
+      </w:r>
+      <w:proofErr w:type="spellEnd"/>
+      <w:r>
+        <w:t xml:space="preserve">) and bottom tab for item type (Rod, Spear, Clothes, Bombs, </w:t>
+      </w:r>
+      <w:proofErr w:type="spellStart"/>
+      <w:r>
+        <w:t>etc</w:t>
+      </w:r>
+      <w:proofErr w:type="spellEnd"/>
+      <w:r>
+        <w:t>)</w:t>
       </w:r>
     </w:p>
     <w:p>
@@ -853,8 +893,6 @@
       <w:pPr>
         <w:pStyle w:val="ListParagraph"/>
       </w:pPr>
-      <w:bookmarkStart w:id="0" w:name="_GoBack"/>
-      <w:bookmarkEnd w:id="0"/>
     </w:p>
     <w:p>
       <w:pPr>
@@ -906,7 +944,15 @@
         <w:t xml:space="preserve"> </w:t>
       </w:r>
       <w:r>
-        <w:t>(Magical evade bonus percentage as number), description, physical attack/magick attack boost (if any),</w:t>
+        <w:t>(Magical evade bonus percentage as number), description, physical attack/</w:t>
+      </w:r>
+      <w:proofErr w:type="spellStart"/>
+      <w:r>
+        <w:t>magick</w:t>
+      </w:r>
+      <w:proofErr w:type="spellEnd"/>
+      <w:r>
+        <w:t xml:space="preserve"> attack boost (if any),</w:t>
       </w:r>
       <w:r>
         <w:t xml:space="preserve"> </w:t>
@@ -975,7 +1021,23 @@
         </w:numPr>
       </w:pPr>
       <w:r>
-        <w:t>Displays physical/magickal evade bonus (if any), description, physical attack/magick attack boost (if any),</w:t>
+        <w:t>Displays physical/</w:t>
+      </w:r>
+      <w:proofErr w:type="spellStart"/>
+      <w:r>
+        <w:t>magickal</w:t>
+      </w:r>
+      <w:proofErr w:type="spellEnd"/>
+      <w:r>
+        <w:t xml:space="preserve"> evade bonus (if any), description, physical attack/</w:t>
+      </w:r>
+      <w:proofErr w:type="spellStart"/>
+      <w:r>
+        <w:t>magick</w:t>
+      </w:r>
+      <w:proofErr w:type="spellEnd"/>
+      <w:r>
+        <w:t xml:space="preserve"> attack boost (if any),</w:t>
       </w:r>
       <w:r>
         <w:t xml:space="preserve"> </w:t>
@@ -1044,8 +1106,13 @@
         </w:numPr>
       </w:pPr>
       <w:r>
-        <w:t>Item categories include: Restorative Items, Bombs, Shurikens</w:t>
-      </w:r>
+        <w:t xml:space="preserve">Item categories include: Restorative Items, Bombs, </w:t>
+      </w:r>
+      <w:proofErr w:type="spellStart"/>
+      <w:r>
+        <w:t>Shurikens</w:t>
+      </w:r>
+      <w:proofErr w:type="spellEnd"/>
     </w:p>
     <w:p>
       <w:pPr>
@@ -1101,7 +1168,15 @@
         </w:numPr>
       </w:pPr>
       <w:r>
-        <w:t>If coming from the party member builder menu, then display the stats for the respective item slot (If choosing a weapon, only show weapons for that job etc)</w:t>
+        <w:t xml:space="preserve">If coming from the party member builder menu, then display the stats for the respective item slot (If choosing a weapon, only show weapons for that job </w:t>
+      </w:r>
+      <w:proofErr w:type="spellStart"/>
+      <w:r>
+        <w:t>etc</w:t>
+      </w:r>
+      <w:proofErr w:type="spellEnd"/>
+      <w:r>
+        <w:t>)</w:t>
       </w:r>
     </w:p>
     <w:p>
@@ -1223,6 +1298,11 @@
           </wp:inline>
         </w:drawing>
       </w:r>
+      <w:r>
+        <w:tab/>
+      </w:r>
+      <w:bookmarkStart w:id="0" w:name="_GoBack"/>
+      <w:bookmarkEnd w:id="0"/>
     </w:p>
     <w:p>
       <w:pPr>
@@ -1506,7 +1586,15 @@
         <w:t xml:space="preserve"> trigger (if any),</w:t>
       </w:r>
       <w:r>
-        <w:t xml:space="preserve"> AoE, charge time,</w:t>
+        <w:t xml:space="preserve"> </w:t>
+      </w:r>
+      <w:proofErr w:type="spellStart"/>
+      <w:r>
+        <w:t>AoE</w:t>
+      </w:r>
+      <w:proofErr w:type="spellEnd"/>
+      <w:r>
+        <w:t>, charge time,</w:t>
       </w:r>
       <w:r>
         <w:t xml:space="preserve"> element (if any)</w:t>
@@ -1536,7 +1624,15 @@
         <w:t xml:space="preserve">Display estimated HP/MP damage/restore and success rate requiring </w:t>
       </w:r>
       <w:r>
-        <w:t>physical/magickal attack, brave/faith and speed</w:t>
+        <w:t>physical/</w:t>
+      </w:r>
+      <w:proofErr w:type="spellStart"/>
+      <w:r>
+        <w:t>magickal</w:t>
+      </w:r>
+      <w:proofErr w:type="spellEnd"/>
+      <w:r>
+        <w:t xml:space="preserve"> attack, brave/faith and speed</w:t>
       </w:r>
       <w:r>
         <w:br/>
@@ -1595,6 +1691,9 @@
             </a:graphic>
           </wp:inline>
         </w:drawing>
+      </w:r>
+      <w:r>
+        <w:tab/>
       </w:r>
     </w:p>
     <w:p>
@@ -4367,7 +4466,7 @@
 </file>
 
 <file path=customXml/itemProps1.xml><?xml version="1.0" encoding="utf-8"?>
-<ds:datastoreItem xmlns:ds="http://schemas.openxmlformats.org/officeDocument/2006/customXml" ds:itemID="{A0D63A3E-F0F8-4AC4-8F29-C7785DBED810}">
+<ds:datastoreItem xmlns:ds="http://schemas.openxmlformats.org/officeDocument/2006/customXml" ds:itemID="{5580F4D4-3210-4455-895A-CF6730EECF1F}">
   <ds:schemaRefs>
     <ds:schemaRef ds:uri="http://schemas.openxmlformats.org/officeDocument/2006/bibliography"/>
   </ds:schemaRefs>

</xml_diff>